<commit_message>
fixed algorithm that calculates available product count.
</commit_message>
<xml_diff>
--- a/doc/RepositoryPattern.docx
+++ b/doc/RepositoryPattern.docx
@@ -23,6 +23,14 @@
         <w:pStyle w:val="Heading2"/>
       </w:pPr>
       <w:r>
+        <w:t>What is a Repository?</w:t>
+      </w:r>
+    </w:p>
+    <w:p>
+      <w:pPr>
+        <w:pStyle w:val="Heading3"/>
+      </w:pPr>
+      <w:r>
         <w:t>Definition</w:t>
       </w:r>
     </w:p>
@@ -31,21 +39,20 @@
         <w:t>“</w:t>
       </w:r>
       <w:r>
-        <w:t>Repository Pattern Mediates between the domain and data mapping layers, acting like an in-memory collection of domain objects.</w:t>
-      </w:r>
-      <w:r>
-        <w:t>” (</w:t>
-      </w:r>
-      <w:r>
-        <w:t>Martin Fowler)</w:t>
-      </w:r>
-    </w:p>
-    <w:p>
-      <w:pPr>
-        <w:pStyle w:val="Heading2"/>
-      </w:pPr>
-      <w:r>
-        <w:t>Benefits</w:t>
+        <w:t>A Repository mediates between the domain and data mapping layers, acting like an in-memory domain object collection.</w:t>
+      </w:r>
+      <w:r>
+        <w:t>” (Martin Fowler)</w:t>
+      </w:r>
+    </w:p>
+    <w:p>
+      <w:proofErr w:type="gramStart"/>
+      <w:r>
+        <w:t>First of all</w:t>
+      </w:r>
+      <w:proofErr w:type="gramEnd"/>
+      <w:r>
+        <w:t>, let’s state the obvious:</w:t>
       </w:r>
     </w:p>
     <w:p>
@@ -57,7 +64,53 @@
         </w:numPr>
       </w:pPr>
       <w:r>
-        <w:t>Minimizes duplicate query logic</w:t>
+        <w:t>A Repository class is called like so because it is a</w:t>
+      </w:r>
+      <w:r>
+        <w:t xml:space="preserve"> place where the application stores its </w:t>
+      </w:r>
+      <w:r>
+        <w:t xml:space="preserve">domain entities. </w:t>
+      </w:r>
+      <w:r>
+        <w:t xml:space="preserve">And </w:t>
+      </w:r>
+      <w:r>
+        <w:t>I want to emphasize this: domain entities</w:t>
+      </w:r>
+      <w:r>
+        <w:t>;</w:t>
+      </w:r>
+      <w:r>
+        <w:t xml:space="preserve"> </w:t>
+      </w:r>
+      <w:r>
+        <w:t>n</w:t>
+      </w:r>
+      <w:r>
+        <w:t>ot database entities, not DTOs, not View Models</w:t>
+      </w:r>
+      <w:r>
+        <w:t xml:space="preserve"> or any other type of objects, but domain entities.</w:t>
+      </w:r>
+    </w:p>
+    <w:p>
+      <w:r>
+        <w:t xml:space="preserve">Each Repository class must contain a single type of domain entity. In other words, there must </w:t>
+      </w:r>
+      <w:r>
+        <w:t>be created</w:t>
+      </w:r>
+      <w:r>
+        <w:t xml:space="preserve"> a Repository class for each type of domain entity.</w:t>
+      </w:r>
+    </w:p>
+    <w:p>
+      <w:pPr>
+        <w:pStyle w:val="Heading2"/>
+      </w:pPr>
+      <w:r>
+        <w:t>Benefits</w:t>
       </w:r>
     </w:p>
     <w:p>
@@ -69,25 +122,13 @@
         </w:numPr>
       </w:pPr>
       <w:r>
-        <w:t>Decouples your application from persistence frameworks.</w:t>
-      </w:r>
-    </w:p>
-    <w:p>
-      <w:pPr>
-        <w:pStyle w:val="Heading2"/>
-      </w:pPr>
-      <w:r>
-        <w:t>What is a Repository?</w:t>
-      </w:r>
-    </w:p>
-    <w:p>
-      <w:proofErr w:type="gramStart"/>
-      <w:r>
-        <w:t>First of all</w:t>
-      </w:r>
-      <w:proofErr w:type="gramEnd"/>
-      <w:r>
-        <w:t>, let’s state the obvious:</w:t>
+        <w:t xml:space="preserve">Decouples your application from persistence frameworks </w:t>
+      </w:r>
+      <w:r>
+        <w:t xml:space="preserve">used like </w:t>
+      </w:r>
+      <w:r>
+        <w:t>Entity Framework, NHibernate, Dapper, ADO.NET, etc.</w:t>
       </w:r>
     </w:p>
     <w:p>
@@ -99,30 +140,7 @@
         </w:numPr>
       </w:pPr>
       <w:r>
-        <w:t xml:space="preserve">A Repository class is called like so because it is an actual repository for domain entities. It is the place where the application stores its domain entities. </w:t>
-      </w:r>
-      <w:r>
-        <w:t xml:space="preserve">And </w:t>
-      </w:r>
-      <w:r>
-        <w:t>I want to emphasize this: domain entities</w:t>
-      </w:r>
-      <w:r>
-        <w:t>;</w:t>
-      </w:r>
-      <w:r>
-        <w:t xml:space="preserve"> </w:t>
-      </w:r>
-      <w:r>
-        <w:t>n</w:t>
-      </w:r>
-      <w:r>
-        <w:t>ot database entities, not DTOs, not View Models.</w:t>
-      </w:r>
-    </w:p>
-    <w:p>
-      <w:r>
-        <w:t>Each Repository class must contain a single type of domain entity. In other words, there must be a Repository class for each type of domain entity.</w:t>
+        <w:t>Eliminates duplicate query logic.</w:t>
       </w:r>
     </w:p>
     <w:p>
@@ -459,10 +477,7 @@
     </w:p>
     <w:p>
       <w:r>
-        <w:t>“The Unit of Work maintains a list of objects affected by a business transaction and coordinates the writing out of changes.”</w:t>
-      </w:r>
-      <w:r>
-        <w:t xml:space="preserve"> (Martin Fowler)</w:t>
+        <w:t>“The Unit of Work maintains a list of objects affected by a business transaction and coordinates the writing out of changes.” (Martin Fowler)</w:t>
       </w:r>
     </w:p>
     <w:p/>
@@ -8536,6 +8551,29 @@
       <w:lang w:val="en-US"/>
     </w:rPr>
   </w:style>
+  <w:style w:type="character" w:styleId="Hyperlink">
+    <w:name w:val="Hyperlink"/>
+    <w:basedOn w:val="DefaultParagraphFont"/>
+    <w:uiPriority w:val="99"/>
+    <w:unhideWhenUsed/>
+    <w:rsid w:val="00F247EF"/>
+    <w:rPr>
+      <w:color w:val="0563C1" w:themeColor="hyperlink"/>
+      <w:u w:val="single"/>
+    </w:rPr>
+  </w:style>
+  <w:style w:type="character" w:styleId="UnresolvedMention">
+    <w:name w:val="Unresolved Mention"/>
+    <w:basedOn w:val="DefaultParagraphFont"/>
+    <w:uiPriority w:val="99"/>
+    <w:semiHidden/>
+    <w:unhideWhenUsed/>
+    <w:rsid w:val="00F247EF"/>
+    <w:rPr>
+      <w:color w:val="605E5C"/>
+      <w:shd w:val="clear" w:color="auto" w:fill="E1DFDD"/>
+    </w:rPr>
+  </w:style>
 </w:styles>
 </file>
 

</xml_diff>

<commit_message>
added more custom exceptions.
</commit_message>
<xml_diff>
--- a/doc/RepositoryPattern.docx
+++ b/doc/RepositoryPattern.docx
@@ -122,35 +122,14 @@
           <w:b/>
           <w:bCs/>
         </w:rPr>
-        <w:t xml:space="preserve">Hides </w:t>
+        <w:t>Use the storage</w:t>
       </w:r>
       <w:r>
         <w:rPr>
           <w:b/>
           <w:bCs/>
         </w:rPr>
-        <w:t xml:space="preserve">the details </w:t>
-      </w:r>
-      <w:r>
-        <w:rPr>
-          <w:b/>
-          <w:bCs/>
-        </w:rPr>
-        <w:t xml:space="preserve">specific to the </w:t>
-      </w:r>
-      <w:r>
-        <w:rPr>
-          <w:b/>
-          <w:bCs/>
-        </w:rPr>
-        <w:t>data</w:t>
-      </w:r>
-      <w:r>
-        <w:rPr>
-          <w:b/>
-          <w:bCs/>
-        </w:rPr>
-        <w:t xml:space="preserve"> storage.</w:t>
+        <w:t xml:space="preserve"> like an in-memory collection</w:t>
       </w:r>
     </w:p>
     <w:p>
@@ -162,26 +141,13 @@
         </w:numPr>
       </w:pPr>
       <w:r>
-        <w:t>The data may be stored in a database, a file on disk (xml, json, binary, etc...) or even a web service. The repository class encapsulates the details that come with each storage type.</w:t>
-      </w:r>
-    </w:p>
-    <w:p>
-      <w:pPr>
-        <w:pStyle w:val="ListParagraph"/>
-        <w:numPr>
-          <w:ilvl w:val="0"/>
-          <w:numId w:val="1"/>
-        </w:numPr>
-      </w:pPr>
-      <w:r>
-        <w:rPr>
-          <w:b/>
-          <w:bCs/>
-        </w:rPr>
-        <w:t>Decouples your application from persistence frameworks</w:t>
-      </w:r>
-      <w:r>
-        <w:t xml:space="preserve"> like Entity Framework, NHibernate, Dapper, ADO.NET, etc.</w:t>
+        <w:t>Allow</w:t>
+      </w:r>
+      <w:r>
+        <w:t>s</w:t>
+      </w:r>
+      <w:r>
+        <w:t xml:space="preserve"> the rest of the application to work with the data as it would be an in-memory collection.</w:t>
       </w:r>
     </w:p>
     <w:p>
@@ -193,19 +159,88 @@
         </w:numPr>
       </w:pPr>
       <w:r>
-        <w:t xml:space="preserve">A detail of accessing the data is also the </w:t>
-      </w:r>
-      <w:r>
-        <w:t xml:space="preserve">chosen ORM (for example </w:t>
-      </w:r>
-      <w:r>
-        <w:t>Entity Framework</w:t>
-      </w:r>
-      <w:r>
-        <w:t>)</w:t>
-      </w:r>
-      <w:r>
-        <w:t>.</w:t>
+        <w:t xml:space="preserve">The repository should provide </w:t>
+      </w:r>
+      <w:r>
+        <w:rPr>
+          <w:rStyle w:val="InlineCode"/>
+        </w:rPr>
+        <w:t>Get</w:t>
+      </w:r>
+      <w:r>
+        <w:t xml:space="preserve">, </w:t>
+      </w:r>
+      <w:r>
+        <w:rPr>
+          <w:rStyle w:val="InlineCode"/>
+        </w:rPr>
+        <w:t>Add</w:t>
+      </w:r>
+      <w:r>
+        <w:t xml:space="preserve">, </w:t>
+      </w:r>
+      <w:r>
+        <w:rPr>
+          <w:rStyle w:val="InlineCode"/>
+        </w:rPr>
+        <w:t>Remove</w:t>
+      </w:r>
+      <w:r>
+        <w:t xml:space="preserve">, but no </w:t>
+      </w:r>
+      <w:r>
+        <w:rPr>
+          <w:rStyle w:val="InlineCode"/>
+        </w:rPr>
+        <w:t>Update</w:t>
+      </w:r>
+      <w:r>
+        <w:t xml:space="preserve"> method.</w:t>
+      </w:r>
+    </w:p>
+    <w:p>
+      <w:pPr>
+        <w:pStyle w:val="ListParagraph"/>
+        <w:numPr>
+          <w:ilvl w:val="1"/>
+          <w:numId w:val="1"/>
+        </w:numPr>
+      </w:pPr>
+      <w:r>
+        <w:t xml:space="preserve">No </w:t>
+      </w:r>
+      <w:r>
+        <w:rPr>
+          <w:rStyle w:val="InlineCode"/>
+        </w:rPr>
+        <w:t>Save</w:t>
+      </w:r>
+      <w:r>
+        <w:t xml:space="preserve"> method, also.</w:t>
+      </w:r>
+    </w:p>
+    <w:p>
+      <w:pPr>
+        <w:pStyle w:val="ListParagraph"/>
+        <w:numPr>
+          <w:ilvl w:val="2"/>
+          <w:numId w:val="1"/>
+        </w:numPr>
+      </w:pPr>
+      <w:r>
+        <w:t xml:space="preserve">The </w:t>
+      </w:r>
+      <w:r>
+        <w:rPr>
+          <w:rStyle w:val="InlineCode"/>
+        </w:rPr>
+        <w:t>Save</w:t>
+      </w:r>
+      <w:r>
+        <w:t xml:space="preserve"> </w:t>
+      </w:r>
+      <w:r>
+        <w:t>method should be present in the Unit of Work class.</w:t>
       </w:r>
     </w:p>
     <w:p>
@@ -225,21 +260,42 @@
           <w:b/>
           <w:bCs/>
         </w:rPr>
-        <w:t>It is u</w:t>
+        <w:t xml:space="preserve">Hides </w:t>
       </w:r>
       <w:r>
         <w:rPr>
           <w:b/>
           <w:bCs/>
         </w:rPr>
-        <w:t xml:space="preserve">sed like </w:t>
+        <w:t xml:space="preserve">the details </w:t>
       </w:r>
       <w:r>
         <w:rPr>
           <w:b/>
           <w:bCs/>
         </w:rPr>
-        <w:t>an in-memory collection</w:t>
+        <w:t xml:space="preserve">of accessing </w:t>
+      </w:r>
+      <w:r>
+        <w:rPr>
+          <w:b/>
+          <w:bCs/>
+        </w:rPr>
+        <w:t xml:space="preserve">the </w:t>
+      </w:r>
+      <w:r>
+        <w:rPr>
+          <w:b/>
+          <w:bCs/>
+        </w:rPr>
+        <w:t>data</w:t>
+      </w:r>
+      <w:r>
+        <w:rPr>
+          <w:b/>
+          <w:bCs/>
+        </w:rPr>
+        <w:t xml:space="preserve"> storage.</w:t>
       </w:r>
     </w:p>
     <w:p>
@@ -251,13 +307,7 @@
         </w:numPr>
       </w:pPr>
       <w:r>
-        <w:t>Allow</w:t>
-      </w:r>
-      <w:r>
-        <w:t>s</w:t>
-      </w:r>
-      <w:r>
-        <w:t xml:space="preserve"> the rest of the application to work with the data as it would be an in-memory collection.</w:t>
+        <w:t>The data may be stored in a database, a file on disk (xml, json, binary, etc...) or even a web service. The repository class encapsulates the details that come with each storage type.</w:t>
       </w:r>
     </w:p>
     <w:p>
@@ -269,97 +319,25 @@
         </w:numPr>
       </w:pPr>
       <w:r>
-        <w:t xml:space="preserve">The repository should provide </w:t>
-      </w:r>
-      <w:r>
-        <w:rPr>
-          <w:rStyle w:val="InlineCode"/>
-        </w:rPr>
-        <w:t>Get</w:t>
-      </w:r>
-      <w:r>
-        <w:t xml:space="preserve">, </w:t>
-      </w:r>
-      <w:r>
-        <w:rPr>
-          <w:rStyle w:val="InlineCode"/>
-        </w:rPr>
-        <w:t>Add</w:t>
-      </w:r>
-      <w:r>
-        <w:t xml:space="preserve">, </w:t>
-      </w:r>
-      <w:r>
-        <w:rPr>
-          <w:rStyle w:val="InlineCode"/>
-        </w:rPr>
-        <w:t>Remove</w:t>
-      </w:r>
-      <w:r>
-        <w:t xml:space="preserve">, but no </w:t>
-      </w:r>
-      <w:r>
-        <w:rPr>
-          <w:rStyle w:val="InlineCode"/>
-        </w:rPr>
-        <w:t>Update</w:t>
-      </w:r>
-      <w:r>
-        <w:t xml:space="preserve"> method.</w:t>
-      </w:r>
-    </w:p>
-    <w:p>
-      <w:pPr>
-        <w:pStyle w:val="ListParagraph"/>
-        <w:numPr>
-          <w:ilvl w:val="1"/>
-          <w:numId w:val="1"/>
-        </w:numPr>
-      </w:pPr>
-      <w:r>
-        <w:t xml:space="preserve">No </w:t>
-      </w:r>
-      <w:r>
-        <w:rPr>
-          <w:rStyle w:val="InlineCode"/>
-        </w:rPr>
-        <w:t>Save</w:t>
-      </w:r>
-      <w:r>
-        <w:t xml:space="preserve"> method</w:t>
-      </w:r>
-      <w:r>
-        <w:t>, also</w:t>
+        <w:t>The</w:t>
+      </w:r>
+      <w:r>
+        <w:t xml:space="preserve"> framework</w:t>
+      </w:r>
+      <w:r>
+        <w:t xml:space="preserve"> used to access the data (</w:t>
+      </w:r>
+      <w:r>
+        <w:t>like Entity Framework, NHibernate, Dapper, ADO.NET, etc.</w:t>
+      </w:r>
+      <w:r>
+        <w:t xml:space="preserve">) </w:t>
+      </w:r>
+      <w:r>
+        <w:t>is also a detail</w:t>
       </w:r>
       <w:r>
         <w:t>.</w:t>
-      </w:r>
-    </w:p>
-    <w:p>
-      <w:pPr>
-        <w:pStyle w:val="ListParagraph"/>
-        <w:numPr>
-          <w:ilvl w:val="2"/>
-          <w:numId w:val="1"/>
-        </w:numPr>
-      </w:pPr>
-      <w:r>
-        <w:t>The</w:t>
-      </w:r>
-      <w:r>
-        <w:t xml:space="preserve"> </w:t>
-      </w:r>
-      <w:r>
-        <w:rPr>
-          <w:rStyle w:val="InlineCode"/>
-        </w:rPr>
-        <w:t>Save</w:t>
-      </w:r>
-      <w:r>
-        <w:t xml:space="preserve"> </w:t>
-      </w:r>
-      <w:r>
-        <w:t>method should be present in the Unit of Work class.</w:t>
       </w:r>
     </w:p>
     <w:p>
@@ -511,10 +489,7 @@
         <w:pStyle w:val="Heading2"/>
       </w:pPr>
       <w:r>
-        <w:t>What is a</w:t>
-      </w:r>
-      <w:r>
-        <w:t xml:space="preserve"> Unit of Work?</w:t>
+        <w:t>What is a Unit of Work?</w:t>
       </w:r>
     </w:p>
     <w:p>

</xml_diff>

<commit_message>
documentation: added more documentation regarding th erepository and unit of work.
</commit_message>
<xml_diff>
--- a/doc/RepositoryPattern.docx
+++ b/doc/RepositoryPattern.docx
@@ -331,10 +331,7 @@
         <w:t>like Entity Framework, NHibernate, Dapper, ADO.NET, etc.</w:t>
       </w:r>
       <w:r>
-        <w:t xml:space="preserve">) </w:t>
-      </w:r>
-      <w:r>
-        <w:t>is also a detail</w:t>
+        <w:t>) is also a detail</w:t>
       </w:r>
       <w:r>
         <w:t>.</w:t>
@@ -619,6 +616,185 @@
           <w:bCs/>
         </w:rPr>
         <w:t xml:space="preserve"> of the unsaved modifications</w:t>
+      </w:r>
+    </w:p>
+    <w:p>
+      <w:pPr>
+        <w:jc w:val="left"/>
+      </w:pPr>
+      <w:r>
+        <w:br w:type="page"/>
+      </w:r>
+    </w:p>
+    <w:p>
+      <w:pPr>
+        <w:pStyle w:val="Heading1"/>
+      </w:pPr>
+      <w:r>
+        <w:lastRenderedPageBreak/>
+        <w:t>Common Mistakes</w:t>
+      </w:r>
+    </w:p>
+    <w:p>
+      <w:pPr>
+        <w:pStyle w:val="Heading2"/>
+      </w:pPr>
+      <w:r>
+        <w:t xml:space="preserve">Repositories that return </w:t>
+      </w:r>
+      <w:r>
+        <w:t>V</w:t>
+      </w:r>
+      <w:r>
+        <w:t xml:space="preserve">iew </w:t>
+      </w:r>
+      <w:r>
+        <w:t>M</w:t>
+      </w:r>
+      <w:r>
+        <w:t>odels</w:t>
+      </w:r>
+    </w:p>
+    <w:p>
+      <w:r>
+        <w:t>The Repositories store Domain entities, they should accept and return Domain entities, not View Models, or any other object.</w:t>
+      </w:r>
+    </w:p>
+    <w:p>
+      <w:pPr>
+        <w:pStyle w:val="Heading2"/>
+      </w:pPr>
+      <w:r>
+        <w:t>Save/Update method in repositories</w:t>
+      </w:r>
+    </w:p>
+    <w:p>
+      <w:r>
+        <w:t xml:space="preserve">The Repository is supposed to be used as an in-memory collection of objects, like a </w:t>
+      </w:r>
+      <w:r>
+        <w:rPr>
+          <w:rStyle w:val="InlineCode"/>
+        </w:rPr>
+        <w:t>List&lt;T&gt;</w:t>
+      </w:r>
+      <w:r>
+        <w:t>. So, no need of these methods.</w:t>
+      </w:r>
+    </w:p>
+    <w:p>
+      <w:r>
+        <w:rPr>
+          <w:b/>
+          <w:bCs/>
+        </w:rPr>
+        <w:t>Note</w:t>
+      </w:r>
+      <w:r>
+        <w:t xml:space="preserve">: The </w:t>
+      </w:r>
+      <w:proofErr w:type="spellStart"/>
+      <w:r>
+        <w:rPr>
+          <w:rStyle w:val="InlineCode"/>
+        </w:rPr>
+        <w:t>DBSet</w:t>
+      </w:r>
+      <w:proofErr w:type="spellEnd"/>
+      <w:r>
+        <w:rPr>
+          <w:rStyle w:val="InlineCode"/>
+        </w:rPr>
+        <w:t>&lt;T&gt;</w:t>
+      </w:r>
+      <w:r>
+        <w:t xml:space="preserve"> class from Entity Framework has an </w:t>
+      </w:r>
+      <w:proofErr w:type="gramStart"/>
+      <w:r>
+        <w:rPr>
+          <w:rStyle w:val="InlineCode"/>
+        </w:rPr>
+        <w:t>Update(</w:t>
+      </w:r>
+      <w:proofErr w:type="gramEnd"/>
+      <w:r>
+        <w:rPr>
+          <w:rStyle w:val="InlineCode"/>
+        </w:rPr>
+        <w:t>)</w:t>
+      </w:r>
+      <w:r>
+        <w:t xml:space="preserve"> method, but, even if it has the same name, this method serves a different purpose. It is there to attach objects to the </w:t>
+      </w:r>
+      <w:proofErr w:type="spellStart"/>
+      <w:r>
+        <w:rPr>
+          <w:rStyle w:val="InlineCode"/>
+        </w:rPr>
+        <w:t>DbContext</w:t>
+      </w:r>
+      <w:proofErr w:type="spellEnd"/>
+      <w:r>
+        <w:t xml:space="preserve">, </w:t>
+      </w:r>
+      <w:r>
+        <w:t xml:space="preserve">if needed, </w:t>
+      </w:r>
+      <w:r>
+        <w:t xml:space="preserve">without retrieving them from the actual database. I find the name of this method </w:t>
+      </w:r>
+      <w:r>
+        <w:t>misleading</w:t>
+      </w:r>
+      <w:r>
+        <w:t>.</w:t>
+      </w:r>
+    </w:p>
+    <w:p>
+      <w:pPr>
+        <w:pStyle w:val="Heading2"/>
+      </w:pPr>
+      <w:r>
+        <w:t xml:space="preserve">Repositories that return </w:t>
+      </w:r>
+      <w:proofErr w:type="spellStart"/>
+      <w:r>
+        <w:rPr>
+          <w:rStyle w:val="InlineCode"/>
+        </w:rPr>
+        <w:t>IQueryable</w:t>
+      </w:r>
+      <w:proofErr w:type="spellEnd"/>
+    </w:p>
+    <w:p>
+      <w:r>
+        <w:t xml:space="preserve">By returning </w:t>
+      </w:r>
+      <w:proofErr w:type="spellStart"/>
+      <w:r>
+        <w:rPr>
+          <w:rStyle w:val="InlineCode"/>
+        </w:rPr>
+        <w:t>IQueriable</w:t>
+      </w:r>
+      <w:proofErr w:type="spellEnd"/>
+      <w:r>
+        <w:t>, the repository allows other parts of the application to construct the queries sent to the database. But one of the reasons to use Repositories is exactly to encapsulate these queries</w:t>
+      </w:r>
+      <w:r>
+        <w:t>. The queries are a private part of a Repository. They should not leak into the rest of the application.</w:t>
+      </w:r>
+      <w:r>
+        <w:t xml:space="preserve"> (OOP – Encapsulation)</w:t>
+      </w:r>
+    </w:p>
+    <w:p>
+      <w:pPr>
+        <w:jc w:val="left"/>
+      </w:pPr>
+      <w:r>
+        <w:br w:type="page"/>
       </w:r>
     </w:p>
     <w:p/>

</xml_diff>

<commit_message>
updated documentation. created the presentastion pptx.
</commit_message>
<xml_diff>
--- a/doc/RepositoryPattern.docx
+++ b/doc/RepositoryPattern.docx
@@ -12,790 +12,8 @@
     </w:p>
     <w:p>
       <w:pPr>
-        <w:pStyle w:val="Heading1"/>
-      </w:pPr>
-      <w:r>
-        <w:t>Repository</w:t>
-      </w:r>
-    </w:p>
-    <w:p>
-      <w:pPr>
-        <w:pStyle w:val="Heading2"/>
-      </w:pPr>
-      <w:r>
-        <w:t>What is a Repository?</w:t>
-      </w:r>
-    </w:p>
-    <w:p>
-      <w:r>
-        <w:t>“</w:t>
-      </w:r>
-      <w:r>
-        <w:t>A Repository mediates between the domain and data mapping layers, acting like an in-memory domain object collection.</w:t>
-      </w:r>
-      <w:r>
-        <w:t>” (Martin Fowler)</w:t>
-      </w:r>
-    </w:p>
-    <w:p>
-      <w:proofErr w:type="gramStart"/>
-      <w:r>
-        <w:t>First of all</w:t>
-      </w:r>
-      <w:proofErr w:type="gramEnd"/>
-      <w:r>
-        <w:t>, let’s state the obvious:</w:t>
-      </w:r>
-    </w:p>
-    <w:p>
-      <w:pPr>
-        <w:pStyle w:val="ListParagraph"/>
-        <w:numPr>
-          <w:ilvl w:val="0"/>
-          <w:numId w:val="24"/>
-        </w:numPr>
-      </w:pPr>
-      <w:r>
-        <w:t>A Repository class is called like so because it is a</w:t>
-      </w:r>
-      <w:r>
-        <w:t xml:space="preserve"> place where the application stores its </w:t>
-      </w:r>
-      <w:r>
-        <w:t xml:space="preserve">domain entities. </w:t>
-      </w:r>
-      <w:r>
-        <w:t xml:space="preserve">And </w:t>
-      </w:r>
-      <w:r>
-        <w:t>I want to emphasize this: domain entities</w:t>
-      </w:r>
-      <w:r>
-        <w:t>;</w:t>
-      </w:r>
-      <w:r>
-        <w:t xml:space="preserve"> </w:t>
-      </w:r>
-      <w:r>
-        <w:t>n</w:t>
-      </w:r>
-      <w:r>
-        <w:t>ot database entities, not DTOs, not View Models</w:t>
-      </w:r>
-      <w:r>
-        <w:t xml:space="preserve"> or any other type of objects, but domain entities.</w:t>
-      </w:r>
-    </w:p>
-    <w:p>
-      <w:r>
-        <w:t xml:space="preserve">Each Repository class must contain a single type of domain entity. In other words, there must </w:t>
-      </w:r>
-      <w:r>
-        <w:t>be created</w:t>
-      </w:r>
-      <w:r>
-        <w:t xml:space="preserve"> a Repository class for each type of domain entity.</w:t>
-      </w:r>
-    </w:p>
-    <w:p>
-      <w:pPr>
-        <w:pStyle w:val="Heading2"/>
-      </w:pPr>
-      <w:r>
-        <w:t>Benefits</w:t>
-      </w:r>
-    </w:p>
-    <w:p>
-      <w:pPr>
-        <w:pStyle w:val="ListParagraph"/>
-        <w:numPr>
-          <w:ilvl w:val="0"/>
-          <w:numId w:val="1"/>
-        </w:numPr>
-        <w:rPr>
-          <w:b/>
-          <w:bCs/>
-        </w:rPr>
-      </w:pPr>
-      <w:r>
-        <w:rPr>
-          <w:b/>
-          <w:bCs/>
-        </w:rPr>
-        <w:t>Use the storage</w:t>
-      </w:r>
-      <w:r>
-        <w:rPr>
-          <w:b/>
-          <w:bCs/>
-        </w:rPr>
-        <w:t xml:space="preserve"> like an in-memory collection</w:t>
-      </w:r>
-    </w:p>
-    <w:p>
-      <w:pPr>
-        <w:pStyle w:val="ListParagraph"/>
-        <w:numPr>
-          <w:ilvl w:val="1"/>
-          <w:numId w:val="1"/>
-        </w:numPr>
-      </w:pPr>
-      <w:r>
-        <w:t>Allow</w:t>
-      </w:r>
-      <w:r>
-        <w:t>s</w:t>
-      </w:r>
-      <w:r>
-        <w:t xml:space="preserve"> the rest of the application to work with the data as it would be an in-memory collection.</w:t>
-      </w:r>
-    </w:p>
-    <w:p>
-      <w:pPr>
-        <w:pStyle w:val="ListParagraph"/>
-        <w:numPr>
-          <w:ilvl w:val="1"/>
-          <w:numId w:val="1"/>
-        </w:numPr>
-      </w:pPr>
-      <w:r>
-        <w:t xml:space="preserve">The repository should provide </w:t>
-      </w:r>
-      <w:r>
-        <w:rPr>
-          <w:rStyle w:val="InlineCode"/>
-        </w:rPr>
-        <w:t>Get</w:t>
-      </w:r>
-      <w:r>
-        <w:t xml:space="preserve">, </w:t>
-      </w:r>
-      <w:r>
-        <w:rPr>
-          <w:rStyle w:val="InlineCode"/>
-        </w:rPr>
-        <w:t>Add</w:t>
-      </w:r>
-      <w:r>
-        <w:t xml:space="preserve">, </w:t>
-      </w:r>
-      <w:r>
-        <w:rPr>
-          <w:rStyle w:val="InlineCode"/>
-        </w:rPr>
-        <w:t>Remove</w:t>
-      </w:r>
-      <w:r>
-        <w:t xml:space="preserve">, but no </w:t>
-      </w:r>
-      <w:r>
-        <w:rPr>
-          <w:rStyle w:val="InlineCode"/>
-        </w:rPr>
-        <w:t>Update</w:t>
-      </w:r>
-      <w:r>
-        <w:t xml:space="preserve"> method.</w:t>
-      </w:r>
-    </w:p>
-    <w:p>
-      <w:pPr>
-        <w:pStyle w:val="ListParagraph"/>
-        <w:numPr>
-          <w:ilvl w:val="1"/>
-          <w:numId w:val="1"/>
-        </w:numPr>
-      </w:pPr>
-      <w:r>
-        <w:t xml:space="preserve">No </w:t>
-      </w:r>
-      <w:r>
-        <w:rPr>
-          <w:rStyle w:val="InlineCode"/>
-        </w:rPr>
-        <w:t>Save</w:t>
-      </w:r>
-      <w:r>
-        <w:t xml:space="preserve"> method, also.</w:t>
-      </w:r>
-    </w:p>
-    <w:p>
-      <w:pPr>
-        <w:pStyle w:val="ListParagraph"/>
-        <w:numPr>
-          <w:ilvl w:val="2"/>
-          <w:numId w:val="1"/>
-        </w:numPr>
-      </w:pPr>
-      <w:r>
-        <w:t xml:space="preserve">The </w:t>
-      </w:r>
-      <w:r>
-        <w:rPr>
-          <w:rStyle w:val="InlineCode"/>
-        </w:rPr>
-        <w:t>Save</w:t>
-      </w:r>
-      <w:r>
-        <w:t xml:space="preserve"> </w:t>
-      </w:r>
-      <w:r>
-        <w:t>method should be present in the Unit of Work class.</w:t>
-      </w:r>
-    </w:p>
-    <w:p>
-      <w:pPr>
-        <w:pStyle w:val="ListParagraph"/>
-        <w:numPr>
-          <w:ilvl w:val="0"/>
-          <w:numId w:val="1"/>
-        </w:numPr>
-        <w:rPr>
-          <w:b/>
-          <w:bCs/>
-        </w:rPr>
-      </w:pPr>
-      <w:r>
-        <w:rPr>
-          <w:b/>
-          <w:bCs/>
-        </w:rPr>
-        <w:t xml:space="preserve">Hides </w:t>
-      </w:r>
-      <w:r>
-        <w:rPr>
-          <w:b/>
-          <w:bCs/>
-        </w:rPr>
-        <w:t xml:space="preserve">the details </w:t>
-      </w:r>
-      <w:r>
-        <w:rPr>
-          <w:b/>
-          <w:bCs/>
-        </w:rPr>
-        <w:t xml:space="preserve">of accessing </w:t>
-      </w:r>
-      <w:r>
-        <w:rPr>
-          <w:b/>
-          <w:bCs/>
-        </w:rPr>
-        <w:t xml:space="preserve">the </w:t>
-      </w:r>
-      <w:r>
-        <w:rPr>
-          <w:b/>
-          <w:bCs/>
-        </w:rPr>
-        <w:t>data</w:t>
-      </w:r>
-      <w:r>
-        <w:rPr>
-          <w:b/>
-          <w:bCs/>
-        </w:rPr>
-        <w:t xml:space="preserve"> storage.</w:t>
-      </w:r>
-    </w:p>
-    <w:p>
-      <w:pPr>
-        <w:pStyle w:val="ListParagraph"/>
-        <w:numPr>
-          <w:ilvl w:val="1"/>
-          <w:numId w:val="1"/>
-        </w:numPr>
-      </w:pPr>
-      <w:r>
-        <w:t>The data may be stored in a database, a file on disk (xml, json, binary, etc...) or even a web service. The repository class encapsulates the details that come with each storage type.</w:t>
-      </w:r>
-    </w:p>
-    <w:p>
-      <w:pPr>
-        <w:pStyle w:val="ListParagraph"/>
-        <w:numPr>
-          <w:ilvl w:val="1"/>
-          <w:numId w:val="1"/>
-        </w:numPr>
-      </w:pPr>
-      <w:r>
-        <w:t>The</w:t>
-      </w:r>
-      <w:r>
-        <w:t xml:space="preserve"> framework</w:t>
-      </w:r>
-      <w:r>
-        <w:t xml:space="preserve"> used to access the data (</w:t>
-      </w:r>
-      <w:r>
-        <w:t>like Entity Framework, NHibernate, Dapper, ADO.NET, etc.</w:t>
-      </w:r>
-      <w:r>
-        <w:t>) is also a detail</w:t>
-      </w:r>
-      <w:r>
-        <w:t>.</w:t>
-      </w:r>
-    </w:p>
-    <w:p>
-      <w:pPr>
-        <w:pStyle w:val="ListParagraph"/>
-        <w:numPr>
-          <w:ilvl w:val="0"/>
-          <w:numId w:val="1"/>
-        </w:numPr>
-        <w:rPr>
-          <w:b/>
-          <w:bCs/>
-        </w:rPr>
-      </w:pPr>
-      <w:r>
-        <w:rPr>
-          <w:b/>
-          <w:bCs/>
-        </w:rPr>
-        <w:t>Eliminates duplicate query logic.</w:t>
-      </w:r>
-    </w:p>
-    <w:p>
-      <w:pPr>
-        <w:pStyle w:val="ListParagraph"/>
-        <w:numPr>
-          <w:ilvl w:val="1"/>
-          <w:numId w:val="1"/>
-        </w:numPr>
-      </w:pPr>
-      <w:r>
-        <w:t xml:space="preserve">This is the place where </w:t>
-      </w:r>
-      <w:r>
-        <w:t xml:space="preserve">we can </w:t>
-      </w:r>
-      <w:r>
-        <w:t xml:space="preserve">write queries that </w:t>
-      </w:r>
-      <w:r>
-        <w:t xml:space="preserve">will </w:t>
-      </w:r>
-      <w:r>
-        <w:t>be used</w:t>
-      </w:r>
-      <w:r>
-        <w:t>,</w:t>
-      </w:r>
-      <w:r>
-        <w:t xml:space="preserve"> </w:t>
-      </w:r>
-      <w:r>
-        <w:t xml:space="preserve">later, </w:t>
-      </w:r>
-      <w:r>
-        <w:t xml:space="preserve">in </w:t>
-      </w:r>
-      <w:r>
-        <w:t xml:space="preserve">multiple places in </w:t>
-      </w:r>
-      <w:r>
-        <w:t>the rest of the application</w:t>
-      </w:r>
-      <w:r>
-        <w:t>.</w:t>
-      </w:r>
-    </w:p>
-    <w:p>
-      <w:pPr>
-        <w:pStyle w:val="ListParagraph"/>
-        <w:numPr>
-          <w:ilvl w:val="1"/>
-          <w:numId w:val="1"/>
-        </w:numPr>
-      </w:pPr>
-      <w:r>
-        <w:t xml:space="preserve">Indeed, there is also </w:t>
-      </w:r>
-      <w:r>
-        <w:t>other wa</w:t>
-      </w:r>
-      <w:r>
-        <w:t>ys</w:t>
-      </w:r>
-      <w:r>
-        <w:t xml:space="preserve"> of avoiding code duplication without </w:t>
-      </w:r>
-      <w:r>
-        <w:t xml:space="preserve">using </w:t>
-      </w:r>
-      <w:r>
-        <w:t>repository classes</w:t>
-      </w:r>
-      <w:r>
-        <w:t>. For example,</w:t>
-      </w:r>
-      <w:r>
-        <w:t xml:space="preserve"> to </w:t>
-      </w:r>
-      <w:r>
-        <w:t xml:space="preserve">create </w:t>
-      </w:r>
-      <w:r>
-        <w:t xml:space="preserve">extended methods for </w:t>
-      </w:r>
-      <w:proofErr w:type="spellStart"/>
-      <w:r>
-        <w:rPr>
-          <w:rStyle w:val="InlineCode"/>
-        </w:rPr>
-        <w:t>DbSet</w:t>
-      </w:r>
-      <w:proofErr w:type="spellEnd"/>
-      <w:r>
-        <w:rPr>
-          <w:rStyle w:val="InlineCode"/>
-        </w:rPr>
-        <w:t>&lt;T&gt;</w:t>
-      </w:r>
-      <w:r>
-        <w:t xml:space="preserve"> where to write those queries.</w:t>
-      </w:r>
-    </w:p>
-    <w:p>
-      <w:pPr>
         <w:jc w:val="left"/>
-        <w:rPr>
-          <w:rFonts w:asciiTheme="majorHAnsi" w:eastAsiaTheme="majorEastAsia" w:hAnsiTheme="majorHAnsi" w:cstheme="majorBidi"/>
-          <w:color w:val="2F5496" w:themeColor="accent1" w:themeShade="BF"/>
-          <w:sz w:val="32"/>
-          <w:szCs w:val="32"/>
-        </w:rPr>
-      </w:pPr>
-      <w:r>
-        <w:br w:type="page"/>
-      </w:r>
-    </w:p>
-    <w:p>
-      <w:pPr>
-        <w:pStyle w:val="Heading1"/>
-      </w:pPr>
-      <w:r>
-        <w:lastRenderedPageBreak/>
-        <w:t>Unit of Work</w:t>
-      </w:r>
-    </w:p>
-    <w:p>
-      <w:pPr>
-        <w:pStyle w:val="Heading2"/>
-      </w:pPr>
-      <w:r>
-        <w:t>What is a Unit of Work?</w:t>
-      </w:r>
-    </w:p>
-    <w:p>
-      <w:r>
-        <w:t>“The Unit of Work maintains a list of objects affected by a business transaction and coordinates the writing out of changes.” (Martin Fowler)</w:t>
-      </w:r>
-    </w:p>
-    <w:p>
-      <w:pPr>
-        <w:pStyle w:val="Heading2"/>
-      </w:pPr>
-      <w:r>
-        <w:t>Benefits</w:t>
-      </w:r>
-    </w:p>
-    <w:p>
-      <w:pPr>
-        <w:pStyle w:val="ListParagraph"/>
-        <w:numPr>
-          <w:ilvl w:val="0"/>
-          <w:numId w:val="2"/>
-        </w:numPr>
-        <w:rPr>
-          <w:b/>
-          <w:bCs/>
-        </w:rPr>
-      </w:pPr>
-      <w:r>
-        <w:rPr>
-          <w:b/>
-          <w:bCs/>
-        </w:rPr>
-        <w:t>Ensure data consistency</w:t>
-      </w:r>
-    </w:p>
-    <w:p>
-      <w:pPr>
-        <w:pStyle w:val="ListParagraph"/>
-        <w:numPr>
-          <w:ilvl w:val="1"/>
-          <w:numId w:val="2"/>
-        </w:numPr>
-      </w:pPr>
-      <w:r>
-        <w:t xml:space="preserve">When </w:t>
-      </w:r>
-      <w:r>
-        <w:t xml:space="preserve">modifications are performed on </w:t>
-      </w:r>
-      <w:r>
-        <w:t xml:space="preserve">multiple </w:t>
-      </w:r>
-      <w:r>
-        <w:t>repositories, the Unit of Work is ensuring that all the changes, from all the repositories</w:t>
-      </w:r>
-      <w:r>
-        <w:t>,</w:t>
-      </w:r>
-      <w:r>
-        <w:t xml:space="preserve"> are </w:t>
-      </w:r>
-      <w:r>
-        <w:t xml:space="preserve">ether </w:t>
-      </w:r>
-      <w:r>
-        <w:t xml:space="preserve">all </w:t>
-      </w:r>
-      <w:r>
-        <w:t xml:space="preserve">successfully </w:t>
-      </w:r>
-      <w:r>
-        <w:t>saved,</w:t>
-      </w:r>
-      <w:r>
-        <w:t xml:space="preserve"> or none are saved</w:t>
-      </w:r>
-      <w:r>
-        <w:t xml:space="preserve"> into the data storage</w:t>
-      </w:r>
-      <w:r>
-        <w:t>.</w:t>
-      </w:r>
-    </w:p>
-    <w:p>
-      <w:pPr>
-        <w:pStyle w:val="ListParagraph"/>
-        <w:numPr>
-          <w:ilvl w:val="0"/>
-          <w:numId w:val="2"/>
-        </w:numPr>
-        <w:rPr>
-          <w:b/>
-          <w:bCs/>
-        </w:rPr>
-      </w:pPr>
-      <w:r>
-        <w:rPr>
-          <w:b/>
-          <w:bCs/>
-        </w:rPr>
-        <w:t xml:space="preserve">Allows </w:t>
-      </w:r>
-      <w:r>
-        <w:rPr>
-          <w:b/>
-          <w:bCs/>
-        </w:rPr>
-        <w:t>“</w:t>
-      </w:r>
-      <w:r>
-        <w:rPr>
-          <w:b/>
-          <w:bCs/>
-        </w:rPr>
-        <w:t>rollback</w:t>
-      </w:r>
-      <w:r>
-        <w:rPr>
-          <w:b/>
-          <w:bCs/>
-        </w:rPr>
-        <w:t>”</w:t>
-      </w:r>
-      <w:r>
-        <w:rPr>
-          <w:b/>
-          <w:bCs/>
-        </w:rPr>
-        <w:t xml:space="preserve"> of the unsaved modifications</w:t>
-      </w:r>
-    </w:p>
-    <w:p>
-      <w:pPr>
-        <w:jc w:val="left"/>
-      </w:pPr>
-      <w:r>
-        <w:br w:type="page"/>
-      </w:r>
-    </w:p>
-    <w:p>
-      <w:pPr>
-        <w:pStyle w:val="Heading1"/>
-      </w:pPr>
-      <w:r>
-        <w:lastRenderedPageBreak/>
-        <w:t>Common Mistakes</w:t>
-      </w:r>
-    </w:p>
-    <w:p>
-      <w:pPr>
-        <w:pStyle w:val="Heading2"/>
-      </w:pPr>
-      <w:r>
-        <w:t xml:space="preserve">Repositories that return </w:t>
-      </w:r>
-      <w:r>
-        <w:t>V</w:t>
-      </w:r>
-      <w:r>
-        <w:t xml:space="preserve">iew </w:t>
-      </w:r>
-      <w:r>
-        <w:t>M</w:t>
-      </w:r>
-      <w:r>
-        <w:t>odels</w:t>
-      </w:r>
-    </w:p>
-    <w:p>
-      <w:r>
-        <w:t>The Repositories store Domain entities, they should accept and return Domain entities, not View Models, or any other object.</w:t>
-      </w:r>
-    </w:p>
-    <w:p>
-      <w:pPr>
-        <w:pStyle w:val="Heading2"/>
-      </w:pPr>
-      <w:r>
-        <w:t>Save/Update method in repositories</w:t>
-      </w:r>
-    </w:p>
-    <w:p>
-      <w:r>
-        <w:t xml:space="preserve">The Repository is supposed to be used as an in-memory collection of objects, like a </w:t>
-      </w:r>
-      <w:r>
-        <w:rPr>
-          <w:rStyle w:val="InlineCode"/>
-        </w:rPr>
-        <w:t>List&lt;T&gt;</w:t>
-      </w:r>
-      <w:r>
-        <w:t>. So, no need of these methods.</w:t>
-      </w:r>
-    </w:p>
-    <w:p>
-      <w:r>
-        <w:rPr>
-          <w:b/>
-          <w:bCs/>
-        </w:rPr>
-        <w:t>Note</w:t>
-      </w:r>
-      <w:r>
-        <w:t xml:space="preserve">: The </w:t>
-      </w:r>
-      <w:proofErr w:type="spellStart"/>
-      <w:r>
-        <w:rPr>
-          <w:rStyle w:val="InlineCode"/>
-        </w:rPr>
-        <w:t>DBSet</w:t>
-      </w:r>
-      <w:proofErr w:type="spellEnd"/>
-      <w:r>
-        <w:rPr>
-          <w:rStyle w:val="InlineCode"/>
-        </w:rPr>
-        <w:t>&lt;T&gt;</w:t>
-      </w:r>
-      <w:r>
-        <w:t xml:space="preserve"> class from Entity Framework has an </w:t>
-      </w:r>
-      <w:proofErr w:type="gramStart"/>
-      <w:r>
-        <w:rPr>
-          <w:rStyle w:val="InlineCode"/>
-        </w:rPr>
-        <w:t>Update(</w:t>
-      </w:r>
-      <w:proofErr w:type="gramEnd"/>
-      <w:r>
-        <w:rPr>
-          <w:rStyle w:val="InlineCode"/>
-        </w:rPr>
-        <w:t>)</w:t>
-      </w:r>
-      <w:r>
-        <w:t xml:space="preserve"> method, but, even if it has the same name, this method serves a different purpose. It is there to attach objects to the </w:t>
-      </w:r>
-      <w:proofErr w:type="spellStart"/>
-      <w:r>
-        <w:rPr>
-          <w:rStyle w:val="InlineCode"/>
-        </w:rPr>
-        <w:t>DbContext</w:t>
-      </w:r>
-      <w:proofErr w:type="spellEnd"/>
-      <w:r>
-        <w:t xml:space="preserve">, </w:t>
-      </w:r>
-      <w:r>
-        <w:t xml:space="preserve">if needed, </w:t>
-      </w:r>
-      <w:r>
-        <w:t xml:space="preserve">without retrieving them from the actual database. I find the name of this method </w:t>
-      </w:r>
-      <w:r>
-        <w:t>misleading</w:t>
-      </w:r>
-      <w:r>
-        <w:t>.</w:t>
-      </w:r>
-    </w:p>
-    <w:p>
-      <w:pPr>
-        <w:pStyle w:val="Heading2"/>
-      </w:pPr>
-      <w:r>
-        <w:t xml:space="preserve">Repositories that return </w:t>
-      </w:r>
-      <w:proofErr w:type="spellStart"/>
-      <w:r>
-        <w:rPr>
-          <w:rStyle w:val="InlineCode"/>
-        </w:rPr>
-        <w:t>IQueryable</w:t>
-      </w:r>
-      <w:proofErr w:type="spellEnd"/>
-    </w:p>
-    <w:p>
-      <w:r>
-        <w:t xml:space="preserve">By returning </w:t>
-      </w:r>
-      <w:proofErr w:type="spellStart"/>
-      <w:r>
-        <w:rPr>
-          <w:rStyle w:val="InlineCode"/>
-        </w:rPr>
-        <w:t>IQueriable</w:t>
-      </w:r>
-      <w:proofErr w:type="spellEnd"/>
-      <w:r>
-        <w:t>, the repository allows other parts of the application to construct the queries sent to the database. But one of the reasons to use Repositories is exactly to encapsulate these queries</w:t>
-      </w:r>
-      <w:r>
-        <w:t>. The queries are a private part of a Repository. They should not leak into the rest of the application.</w:t>
-      </w:r>
-      <w:r>
-        <w:t xml:space="preserve"> (OOP – Encapsulation)</w:t>
-      </w:r>
-    </w:p>
-    <w:p>
-      <w:pPr>
-        <w:jc w:val="left"/>
-      </w:pPr>
-      <w:r>
-        <w:br w:type="page"/>
-      </w:r>
+      </w:pPr>
     </w:p>
     <w:p/>
     <w:tbl>
@@ -4349,431 +3567,6 @@
     <w:p>
       <w:pPr>
         <w:jc w:val="left"/>
-      </w:pPr>
-      <w:r>
-        <w:br w:type="page"/>
-      </w:r>
-    </w:p>
-    <w:p>
-      <w:pPr>
-        <w:pStyle w:val="Heading1"/>
-      </w:pPr>
-      <w:r>
-        <w:lastRenderedPageBreak/>
-        <w:t>Entity Framework</w:t>
-      </w:r>
-      <w:r>
-        <w:t xml:space="preserve"> vs Custom Repository and Unit of Work</w:t>
-      </w:r>
-    </w:p>
-    <w:p>
-      <w:pPr>
-        <w:pStyle w:val="Heading2"/>
-      </w:pPr>
-      <w:r>
-        <w:t>Entity Framework</w:t>
-      </w:r>
-    </w:p>
-    <w:p>
-      <w:pPr>
-        <w:pStyle w:val="ListParagraph"/>
-        <w:numPr>
-          <w:ilvl w:val="0"/>
-          <w:numId w:val="20"/>
-        </w:numPr>
-      </w:pPr>
-      <w:proofErr w:type="spellStart"/>
-      <w:r>
-        <w:rPr>
-          <w:rStyle w:val="InlineCode"/>
-        </w:rPr>
-        <w:t>DbSet</w:t>
-      </w:r>
-      <w:proofErr w:type="spellEnd"/>
-      <w:r>
-        <w:rPr>
-          <w:rStyle w:val="InlineCode"/>
-        </w:rPr>
-        <w:t>&lt;T&gt;</w:t>
-      </w:r>
-      <w:r>
-        <w:t xml:space="preserve"> is a Repository</w:t>
-      </w:r>
-    </w:p>
-    <w:p>
-      <w:pPr>
-        <w:pStyle w:val="ListParagraph"/>
-        <w:numPr>
-          <w:ilvl w:val="1"/>
-          <w:numId w:val="20"/>
-        </w:numPr>
-      </w:pPr>
-      <w:r>
-        <w:t xml:space="preserve">(+) </w:t>
-      </w:r>
-      <w:r>
-        <w:t xml:space="preserve">Hides </w:t>
-      </w:r>
-      <w:r>
-        <w:t xml:space="preserve">the details of </w:t>
-      </w:r>
-      <w:r>
-        <w:t xml:space="preserve">accessing </w:t>
-      </w:r>
-      <w:r>
-        <w:t>the data</w:t>
-      </w:r>
-    </w:p>
-    <w:p>
-      <w:pPr>
-        <w:pStyle w:val="ListParagraph"/>
-        <w:numPr>
-          <w:ilvl w:val="1"/>
-          <w:numId w:val="20"/>
-        </w:numPr>
-      </w:pPr>
-      <w:r>
-        <w:t xml:space="preserve">(+) </w:t>
-      </w:r>
-      <w:r>
-        <w:t>Emulates an in-memory collection</w:t>
-      </w:r>
-    </w:p>
-    <w:p>
-      <w:pPr>
-        <w:pStyle w:val="ListParagraph"/>
-        <w:numPr>
-          <w:ilvl w:val="1"/>
-          <w:numId w:val="20"/>
-        </w:numPr>
-      </w:pPr>
-      <w:r>
-        <w:t xml:space="preserve">(-) </w:t>
-      </w:r>
-      <w:r>
-        <w:t>We have no place where to write custom queries that can be later used in multiple places in the rest of the application.</w:t>
-      </w:r>
-    </w:p>
-    <w:p>
-      <w:pPr>
-        <w:pStyle w:val="ListParagraph"/>
-        <w:numPr>
-          <w:ilvl w:val="0"/>
-          <w:numId w:val="20"/>
-        </w:numPr>
-      </w:pPr>
-      <w:proofErr w:type="spellStart"/>
-      <w:r>
-        <w:rPr>
-          <w:rStyle w:val="InlineCode"/>
-        </w:rPr>
-        <w:t>DbContext</w:t>
-      </w:r>
-      <w:proofErr w:type="spellEnd"/>
-      <w:r>
-        <w:t xml:space="preserve"> is a Unit of Work</w:t>
-      </w:r>
-    </w:p>
-    <w:p>
-      <w:pPr>
-        <w:pStyle w:val="ListParagraph"/>
-        <w:numPr>
-          <w:ilvl w:val="1"/>
-          <w:numId w:val="20"/>
-        </w:numPr>
-      </w:pPr>
-      <w:r>
-        <w:t xml:space="preserve">(+) </w:t>
-      </w:r>
-      <w:r>
-        <w:t>Ensures data consistency</w:t>
-      </w:r>
-    </w:p>
-    <w:p>
-      <w:pPr>
-        <w:pStyle w:val="ListParagraph"/>
-        <w:numPr>
-          <w:ilvl w:val="2"/>
-          <w:numId w:val="20"/>
-        </w:numPr>
-      </w:pPr>
-      <w:r>
-        <w:t xml:space="preserve">It provides the </w:t>
-      </w:r>
-      <w:proofErr w:type="spellStart"/>
-      <w:r>
-        <w:rPr>
-          <w:rStyle w:val="InlineCode"/>
-        </w:rPr>
-        <w:t>SaveChanges</w:t>
-      </w:r>
-      <w:proofErr w:type="spellEnd"/>
-      <w:r>
-        <w:t xml:space="preserve"> method.</w:t>
-      </w:r>
-    </w:p>
-    <w:p>
-      <w:pPr>
-        <w:pStyle w:val="Heading2"/>
-      </w:pPr>
-      <w:r>
-        <w:t>Important Question</w:t>
-      </w:r>
-    </w:p>
-    <w:p>
-      <w:pPr>
-        <w:pStyle w:val="IntenseQuote"/>
-      </w:pPr>
-      <w:r>
-        <w:t>Do we</w:t>
-      </w:r>
-      <w:r>
-        <w:t xml:space="preserve"> really</w:t>
-      </w:r>
-      <w:r>
-        <w:t xml:space="preserve"> need to create our custom </w:t>
-      </w:r>
-      <w:r>
-        <w:rPr>
-          <w:rStyle w:val="InlineCode"/>
-        </w:rPr>
-        <w:t>Repository</w:t>
-      </w:r>
-      <w:r>
-        <w:t xml:space="preserve"> and </w:t>
-      </w:r>
-      <w:proofErr w:type="spellStart"/>
-      <w:r>
-        <w:rPr>
-          <w:rStyle w:val="InlineCode"/>
-        </w:rPr>
-        <w:t>UnitOfWork</w:t>
-      </w:r>
-      <w:proofErr w:type="spellEnd"/>
-      <w:r>
-        <w:t xml:space="preserve"> classes</w:t>
-      </w:r>
-      <w:r>
-        <w:t xml:space="preserve"> </w:t>
-      </w:r>
-      <w:r>
-        <w:t xml:space="preserve">if we already use </w:t>
-      </w:r>
-      <w:r>
-        <w:t>the Entity Framework</w:t>
-      </w:r>
-      <w:r>
-        <w:t>?</w:t>
-      </w:r>
-    </w:p>
-    <w:p>
-      <w:r>
-        <w:t>This is a decision that must be taken by each team</w:t>
-      </w:r>
-      <w:r>
-        <w:t xml:space="preserve"> on each project</w:t>
-      </w:r>
-      <w:r>
-        <w:t>, but please, take it consciously. Make a meeting, discuss the subject, talk about advantages and disadvantages, and then take the decision.</w:t>
-      </w:r>
-    </w:p>
-    <w:p>
-      <w:r>
-        <w:t>Here are some advantages and disadvantages that I can think of</w:t>
-      </w:r>
-      <w:r>
-        <w:t xml:space="preserve"> for creating custom Repository and Unit of Work classes</w:t>
-      </w:r>
-      <w:r>
-        <w:t>.</w:t>
-      </w:r>
-    </w:p>
-    <w:p>
-      <w:pPr>
-        <w:pStyle w:val="Heading3"/>
-      </w:pPr>
-      <w:r>
-        <w:t>Advantages</w:t>
-      </w:r>
-    </w:p>
-    <w:p>
-      <w:pPr>
-        <w:pStyle w:val="ListParagraph"/>
-        <w:numPr>
-          <w:ilvl w:val="0"/>
-          <w:numId w:val="22"/>
-        </w:numPr>
-      </w:pPr>
-      <w:r>
-        <w:t>Encapsulates</w:t>
-      </w:r>
-      <w:r>
-        <w:t xml:space="preserve"> (hides) </w:t>
-      </w:r>
-      <w:r>
-        <w:t>the usage of Entity Framework</w:t>
-      </w:r>
-      <w:r>
-        <w:t>.</w:t>
-      </w:r>
-    </w:p>
-    <w:p>
-      <w:pPr>
-        <w:pStyle w:val="ListParagraph"/>
-        <w:numPr>
-          <w:ilvl w:val="1"/>
-          <w:numId w:val="22"/>
-        </w:numPr>
-      </w:pPr>
-      <w:r>
-        <w:t xml:space="preserve">Entity Framework is a detail of the Data Access Layer. None of the other modules of the application should be aware of </w:t>
-      </w:r>
-      <w:r>
-        <w:t>its</w:t>
-      </w:r>
-      <w:r>
-        <w:t xml:space="preserve"> existence.</w:t>
-      </w:r>
-      <w:r>
-        <w:t xml:space="preserve"> They should not be able to tell if Entity Framework, NHibernate, Dapper, ADO.NET or any other data access technology is used.</w:t>
-      </w:r>
-    </w:p>
-    <w:p>
-      <w:pPr>
-        <w:pStyle w:val="ListParagraph"/>
-        <w:numPr>
-          <w:ilvl w:val="1"/>
-          <w:numId w:val="22"/>
-        </w:numPr>
-      </w:pPr>
-      <w:r>
-        <w:t>By doing so, it allows us to easily</w:t>
-      </w:r>
-      <w:r>
-        <w:t xml:space="preserve"> test the other modules, make updates to the Entity Framework or</w:t>
-      </w:r>
-      <w:r>
-        <w:t xml:space="preserve"> replace </w:t>
-      </w:r>
-      <w:r>
-        <w:t>it</w:t>
-      </w:r>
-      <w:r>
-        <w:t xml:space="preserve"> with another mechanism.</w:t>
-      </w:r>
-    </w:p>
-    <w:p>
-      <w:pPr>
-        <w:pStyle w:val="ListParagraph"/>
-        <w:numPr>
-          <w:ilvl w:val="0"/>
-          <w:numId w:val="22"/>
-        </w:numPr>
-      </w:pPr>
-      <w:r>
-        <w:t>Helps to avoid code duplication</w:t>
-      </w:r>
-      <w:r>
-        <w:t>.</w:t>
-      </w:r>
-    </w:p>
-    <w:p>
-      <w:pPr>
-        <w:pStyle w:val="ListParagraph"/>
-        <w:numPr>
-          <w:ilvl w:val="1"/>
-          <w:numId w:val="22"/>
-        </w:numPr>
-      </w:pPr>
-      <w:r>
-        <w:t xml:space="preserve">The </w:t>
-      </w:r>
-      <w:r>
-        <w:rPr>
-          <w:rStyle w:val="InlineCode"/>
-        </w:rPr>
-        <w:t>Repository</w:t>
-      </w:r>
-      <w:r>
-        <w:t xml:space="preserve"> classes offers a place </w:t>
-      </w:r>
-      <w:r>
-        <w:t>where we can</w:t>
-      </w:r>
-      <w:r>
-        <w:t xml:space="preserve"> write queries that </w:t>
-      </w:r>
-      <w:r>
-        <w:t>are needed</w:t>
-      </w:r>
-      <w:r>
-        <w:t xml:space="preserve"> in multiple places in the application.</w:t>
-      </w:r>
-    </w:p>
-    <w:p>
-      <w:pPr>
-        <w:pStyle w:val="ListParagraph"/>
-        <w:numPr>
-          <w:ilvl w:val="1"/>
-          <w:numId w:val="22"/>
-        </w:numPr>
-      </w:pPr>
-      <w:r>
-        <w:t xml:space="preserve">There are, indeed, other ways to avoid this code duplication. For example, </w:t>
-      </w:r>
-      <w:r>
-        <w:t xml:space="preserve">by creating </w:t>
-      </w:r>
-      <w:r>
-        <w:t xml:space="preserve">extended methods for </w:t>
-      </w:r>
-      <w:proofErr w:type="spellStart"/>
-      <w:r>
-        <w:rPr>
-          <w:rStyle w:val="InlineCode"/>
-        </w:rPr>
-        <w:t>DbSet</w:t>
-      </w:r>
-      <w:proofErr w:type="spellEnd"/>
-      <w:r>
-        <w:rPr>
-          <w:rStyle w:val="InlineCode"/>
-        </w:rPr>
-        <w:t>&lt;T&gt;</w:t>
-      </w:r>
-      <w:r>
-        <w:t xml:space="preserve"> where the queries can be placed.</w:t>
-      </w:r>
-    </w:p>
-    <w:p>
-      <w:pPr>
-        <w:pStyle w:val="Heading3"/>
-      </w:pPr>
-      <w:r>
-        <w:t>Disadvantages</w:t>
-      </w:r>
-    </w:p>
-    <w:p>
-      <w:pPr>
-        <w:pStyle w:val="ListParagraph"/>
-        <w:numPr>
-          <w:ilvl w:val="0"/>
-          <w:numId w:val="23"/>
-        </w:numPr>
-      </w:pPr>
-      <w:r>
-        <w:t>Creating an additional abstraction layer, adds complexity to the application.</w:t>
-      </w:r>
-    </w:p>
-    <w:p>
-      <w:pPr>
-        <w:jc w:val="left"/>
-        <w:rPr>
-          <w:rFonts w:asciiTheme="majorHAnsi" w:eastAsiaTheme="majorEastAsia" w:hAnsiTheme="majorHAnsi" w:cstheme="majorBidi"/>
-          <w:color w:val="2F5496" w:themeColor="accent1" w:themeShade="BF"/>
-          <w:sz w:val="32"/>
-          <w:szCs w:val="32"/>
-        </w:rPr>
       </w:pPr>
       <w:r>
         <w:br w:type="page"/>

</xml_diff>